<commit_message>
formatação das anotações com espaçamento 1.5 entre linhas
</commit_message>
<xml_diff>
--- a/Introdução ao Git e ao GitHub/1. Navegação via command line interface e instalação.docx
+++ b/Introdução ao Git e ao GitHub/1. Navegação via command line interface e instalação.docx
@@ -4,11 +4,12 @@
   <w:body>
     <w:p>
       <w:pPr>
-        <w:pStyle w:val="PargrafodaLista"/>
+        <w:pStyle w:val="ListParagraph"/>
         <w:numPr>
           <w:ilvl w:val="0"/>
           <w:numId w:val="1"/>
         </w:numPr>
+        <w:spacing w:line="360" w:lineRule="auto"/>
         <w:ind w:left="450"/>
         <w:rPr>
           <w:lang w:val="pt-BR"/>
@@ -35,6 +36,7 @@
     </w:p>
     <w:p>
       <w:pPr>
+        <w:spacing w:line="360" w:lineRule="auto"/>
         <w:ind w:left="90"/>
         <w:jc w:val="center"/>
         <w:rPr>
@@ -68,11 +70,12 @@
     </w:p>
     <w:p>
       <w:pPr>
-        <w:pStyle w:val="PargrafodaLista"/>
+        <w:pStyle w:val="ListParagraph"/>
         <w:numPr>
           <w:ilvl w:val="0"/>
           <w:numId w:val="1"/>
         </w:numPr>
+        <w:spacing w:line="360" w:lineRule="auto"/>
         <w:ind w:left="450" w:hanging="450"/>
         <w:rPr>
           <w:lang w:val="pt-BR"/>
@@ -101,11 +104,12 @@
     </w:p>
     <w:p>
       <w:pPr>
-        <w:pStyle w:val="PargrafodaLista"/>
+        <w:pStyle w:val="ListParagraph"/>
         <w:numPr>
           <w:ilvl w:val="0"/>
           <w:numId w:val="1"/>
         </w:numPr>
+        <w:spacing w:line="360" w:lineRule="auto"/>
         <w:ind w:left="450" w:hanging="450"/>
         <w:rPr>
           <w:lang w:val="pt-BR"/>
@@ -180,11 +184,12 @@
     </w:p>
     <w:p>
       <w:pPr>
-        <w:pStyle w:val="PargrafodaLista"/>
+        <w:pStyle w:val="ListParagraph"/>
         <w:numPr>
           <w:ilvl w:val="0"/>
           <w:numId w:val="1"/>
         </w:numPr>
+        <w:spacing w:line="360" w:lineRule="auto"/>
         <w:ind w:left="450" w:hanging="450"/>
         <w:rPr>
           <w:lang w:val="pt-BR"/>
@@ -233,11 +238,12 @@
     </w:p>
     <w:p>
       <w:pPr>
-        <w:pStyle w:val="PargrafodaLista"/>
+        <w:pStyle w:val="ListParagraph"/>
         <w:numPr>
           <w:ilvl w:val="0"/>
           <w:numId w:val="1"/>
         </w:numPr>
+        <w:spacing w:line="360" w:lineRule="auto"/>
         <w:ind w:left="450" w:hanging="450"/>
         <w:rPr>
           <w:lang w:val="pt-BR"/>
@@ -278,11 +284,12 @@
     </w:p>
     <w:p>
       <w:pPr>
-        <w:pStyle w:val="PargrafodaLista"/>
+        <w:pStyle w:val="ListParagraph"/>
         <w:numPr>
           <w:ilvl w:val="0"/>
           <w:numId w:val="1"/>
         </w:numPr>
+        <w:spacing w:line="360" w:lineRule="auto"/>
         <w:ind w:left="450" w:hanging="450"/>
         <w:rPr>
           <w:lang w:val="pt-BR"/>
@@ -305,11 +312,12 @@
     </w:p>
     <w:p>
       <w:pPr>
-        <w:pStyle w:val="PargrafodaLista"/>
+        <w:pStyle w:val="ListParagraph"/>
         <w:numPr>
           <w:ilvl w:val="0"/>
           <w:numId w:val="1"/>
         </w:numPr>
+        <w:spacing w:line="360" w:lineRule="auto"/>
         <w:ind w:left="450" w:hanging="450"/>
         <w:rPr>
           <w:lang w:val="pt-BR"/>
@@ -338,11 +346,12 @@
     </w:p>
     <w:p>
       <w:pPr>
-        <w:pStyle w:val="PargrafodaLista"/>
+        <w:pStyle w:val="ListParagraph"/>
         <w:numPr>
           <w:ilvl w:val="0"/>
           <w:numId w:val="1"/>
         </w:numPr>
+        <w:spacing w:line="360" w:lineRule="auto"/>
         <w:ind w:left="450" w:hanging="450"/>
         <w:rPr>
           <w:lang w:val="pt-BR"/>
@@ -397,11 +406,12 @@
     </w:p>
     <w:p>
       <w:pPr>
-        <w:pStyle w:val="PargrafodaLista"/>
+        <w:pStyle w:val="ListParagraph"/>
         <w:numPr>
           <w:ilvl w:val="0"/>
           <w:numId w:val="1"/>
         </w:numPr>
+        <w:spacing w:line="360" w:lineRule="auto"/>
         <w:ind w:left="450" w:hanging="450"/>
         <w:rPr>
           <w:lang w:val="pt-BR"/>
@@ -478,11 +488,12 @@
     </w:p>
     <w:p>
       <w:pPr>
-        <w:pStyle w:val="PargrafodaLista"/>
+        <w:pStyle w:val="ListParagraph"/>
         <w:numPr>
           <w:ilvl w:val="0"/>
           <w:numId w:val="1"/>
         </w:numPr>
+        <w:spacing w:line="360" w:lineRule="auto"/>
         <w:ind w:left="450" w:hanging="450"/>
         <w:rPr>
           <w:lang w:val="pt-BR"/>
@@ -531,11 +542,12 @@
     </w:p>
     <w:p>
       <w:pPr>
-        <w:pStyle w:val="PargrafodaLista"/>
+        <w:pStyle w:val="ListParagraph"/>
         <w:numPr>
           <w:ilvl w:val="0"/>
           <w:numId w:val="1"/>
         </w:numPr>
+        <w:spacing w:line="360" w:lineRule="auto"/>
         <w:ind w:left="450" w:hanging="450"/>
         <w:rPr>
           <w:lang w:val="pt-BR"/>
@@ -580,11 +592,12 @@
     </w:p>
     <w:p>
       <w:pPr>
-        <w:pStyle w:val="PargrafodaLista"/>
+        <w:pStyle w:val="ListParagraph"/>
         <w:numPr>
           <w:ilvl w:val="0"/>
           <w:numId w:val="1"/>
         </w:numPr>
+        <w:spacing w:line="360" w:lineRule="auto"/>
         <w:ind w:left="450" w:hanging="450"/>
         <w:rPr>
           <w:lang w:val="pt-BR"/>
@@ -629,6 +642,7 @@
     </w:p>
     <w:p>
       <w:pPr>
+        <w:spacing w:line="360" w:lineRule="auto"/>
         <w:ind w:left="90"/>
         <w:jc w:val="center"/>
         <w:rPr>
@@ -657,8 +671,9 @@
           <w:szCs w:val="36"/>
           <w:lang w:val="pt-BR"/>
         </w:rPr>
-        <w:t xml:space="preserve"> (</w:t>
-      </w:r>
+        <w:t xml:space="preserve"> (Linux/</w:t>
+      </w:r>
+      <w:proofErr w:type="spellStart"/>
       <w:r>
         <w:rPr>
           <w:b/>
@@ -667,8 +682,9 @@
           <w:szCs w:val="36"/>
           <w:lang w:val="pt-BR"/>
         </w:rPr>
-        <w:t>Linux/MacOs</w:t>
-      </w:r>
+        <w:t>MacOs</w:t>
+      </w:r>
+      <w:proofErr w:type="spellEnd"/>
       <w:r>
         <w:rPr>
           <w:b/>
@@ -682,11 +698,12 @@
     </w:p>
     <w:p>
       <w:pPr>
-        <w:pStyle w:val="PargrafodaLista"/>
+        <w:pStyle w:val="ListParagraph"/>
         <w:numPr>
           <w:ilvl w:val="0"/>
           <w:numId w:val="1"/>
         </w:numPr>
+        <w:spacing w:line="360" w:lineRule="auto"/>
         <w:ind w:left="450" w:hanging="450"/>
         <w:rPr>
           <w:lang w:val="pt-BR"/>
@@ -704,15 +721,7 @@
           <w:bCs/>
           <w:lang w:val="pt-BR"/>
         </w:rPr>
-        <w:t>ls</w:t>
-      </w:r>
-      <w:r>
-        <w:rPr>
-          <w:b/>
-          <w:bCs/>
-          <w:lang w:val="pt-BR"/>
-        </w:rPr>
-        <w:t xml:space="preserve"> </w:t>
+        <w:t xml:space="preserve">ls </w:t>
       </w:r>
       <w:r>
         <w:rPr>
@@ -723,11 +732,12 @@
     </w:p>
     <w:p>
       <w:pPr>
-        <w:pStyle w:val="PargrafodaLista"/>
+        <w:pStyle w:val="ListParagraph"/>
         <w:numPr>
           <w:ilvl w:val="0"/>
           <w:numId w:val="1"/>
         </w:numPr>
+        <w:spacing w:line="360" w:lineRule="auto"/>
         <w:ind w:left="450" w:hanging="450"/>
         <w:rPr>
           <w:lang w:val="pt-BR"/>
@@ -790,11 +800,12 @@
     </w:p>
     <w:p>
       <w:pPr>
-        <w:pStyle w:val="PargrafodaLista"/>
+        <w:pStyle w:val="ListParagraph"/>
         <w:numPr>
           <w:ilvl w:val="0"/>
           <w:numId w:val="1"/>
         </w:numPr>
+        <w:spacing w:line="360" w:lineRule="auto"/>
         <w:ind w:left="450" w:hanging="450"/>
         <w:rPr>
           <w:lang w:val="pt-BR"/>
@@ -837,11 +848,12 @@
     </w:p>
     <w:p>
       <w:pPr>
-        <w:pStyle w:val="PargrafodaLista"/>
+        <w:pStyle w:val="ListParagraph"/>
         <w:numPr>
           <w:ilvl w:val="0"/>
           <w:numId w:val="1"/>
         </w:numPr>
+        <w:spacing w:line="360" w:lineRule="auto"/>
         <w:ind w:left="450" w:hanging="450"/>
         <w:rPr>
           <w:lang w:val="pt-BR"/>
@@ -876,11 +888,12 @@
     </w:p>
     <w:p>
       <w:pPr>
-        <w:pStyle w:val="PargrafodaLista"/>
+        <w:pStyle w:val="ListParagraph"/>
         <w:numPr>
           <w:ilvl w:val="0"/>
           <w:numId w:val="1"/>
         </w:numPr>
+        <w:spacing w:line="360" w:lineRule="auto"/>
         <w:ind w:left="450" w:hanging="450"/>
         <w:rPr>
           <w:lang w:val="pt-BR"/>
@@ -890,15 +903,26 @@
         <w:rPr>
           <w:lang w:val="pt-BR"/>
         </w:rPr>
+        <w:lastRenderedPageBreak/>
         <w:t xml:space="preserve">Limpar o terminal: </w:t>
       </w:r>
-      <w:r>
-        <w:rPr>
-          <w:b/>
-          <w:bCs/>
-          <w:lang w:val="pt-BR"/>
-        </w:rPr>
-        <w:t xml:space="preserve">clear </w:t>
+      <w:proofErr w:type="spellStart"/>
+      <w:r>
+        <w:rPr>
+          <w:b/>
+          <w:bCs/>
+          <w:lang w:val="pt-BR"/>
+        </w:rPr>
+        <w:t>clear</w:t>
+      </w:r>
+      <w:proofErr w:type="spellEnd"/>
+      <w:r>
+        <w:rPr>
+          <w:b/>
+          <w:bCs/>
+          <w:lang w:val="pt-BR"/>
+        </w:rPr>
+        <w:t xml:space="preserve"> </w:t>
       </w:r>
       <w:r>
         <w:rPr>
@@ -917,11 +941,12 @@
     </w:p>
     <w:p>
       <w:pPr>
-        <w:pStyle w:val="PargrafodaLista"/>
+        <w:pStyle w:val="ListParagraph"/>
         <w:numPr>
           <w:ilvl w:val="0"/>
           <w:numId w:val="1"/>
         </w:numPr>
+        <w:spacing w:line="360" w:lineRule="auto"/>
         <w:ind w:left="450" w:hanging="450"/>
         <w:rPr>
           <w:lang w:val="pt-BR"/>
@@ -950,11 +975,12 @@
     </w:p>
     <w:p>
       <w:pPr>
-        <w:pStyle w:val="PargrafodaLista"/>
+        <w:pStyle w:val="ListParagraph"/>
         <w:numPr>
           <w:ilvl w:val="0"/>
           <w:numId w:val="1"/>
         </w:numPr>
+        <w:spacing w:line="360" w:lineRule="auto"/>
         <w:ind w:left="450" w:hanging="450"/>
         <w:rPr>
           <w:lang w:val="pt-BR"/>
@@ -972,14 +998,16 @@
         </w:rPr>
         <w:t>pegar a permissão primeiro se estiver usando um subsistema Linux dentro do Windows (</w:t>
       </w:r>
-      <w:r>
-        <w:rPr>
-          <w:b/>
-          <w:bCs/>
-          <w:lang w:val="pt-BR"/>
-        </w:rPr>
-        <w:t>sudo su</w:t>
-      </w:r>
+      <w:proofErr w:type="spellStart"/>
+      <w:r>
+        <w:rPr>
+          <w:b/>
+          <w:bCs/>
+          <w:lang w:val="pt-BR"/>
+        </w:rPr>
+        <w:t>sudo</w:t>
+      </w:r>
+      <w:proofErr w:type="spellEnd"/>
       <w:r>
         <w:rPr>
           <w:b/>
@@ -988,6 +1016,24 @@
         </w:rPr>
         <w:t xml:space="preserve"> </w:t>
       </w:r>
+      <w:proofErr w:type="spellStart"/>
+      <w:r>
+        <w:rPr>
+          <w:b/>
+          <w:bCs/>
+          <w:lang w:val="pt-BR"/>
+        </w:rPr>
+        <w:t>su</w:t>
+      </w:r>
+      <w:proofErr w:type="spellEnd"/>
+      <w:r>
+        <w:rPr>
+          <w:b/>
+          <w:bCs/>
+          <w:lang w:val="pt-BR"/>
+        </w:rPr>
+        <w:t xml:space="preserve"> </w:t>
+      </w:r>
       <w:r>
         <w:rPr>
           <w:lang w:val="pt-BR"/>
@@ -1033,11 +1079,12 @@
     </w:p>
     <w:p>
       <w:pPr>
-        <w:pStyle w:val="PargrafodaLista"/>
+        <w:pStyle w:val="ListParagraph"/>
         <w:numPr>
           <w:ilvl w:val="0"/>
           <w:numId w:val="1"/>
         </w:numPr>
+        <w:spacing w:line="360" w:lineRule="auto"/>
         <w:ind w:left="450" w:hanging="450"/>
         <w:rPr>
           <w:lang w:val="pt-BR"/>
@@ -1092,11 +1139,12 @@
     </w:p>
     <w:p>
       <w:pPr>
-        <w:pStyle w:val="PargrafodaLista"/>
+        <w:pStyle w:val="ListParagraph"/>
         <w:numPr>
           <w:ilvl w:val="0"/>
           <w:numId w:val="1"/>
         </w:numPr>
+        <w:spacing w:line="360" w:lineRule="auto"/>
         <w:ind w:left="450" w:hanging="450"/>
         <w:rPr>
           <w:lang w:val="pt-BR"/>
@@ -1119,11 +1167,12 @@
     </w:p>
     <w:p>
       <w:pPr>
-        <w:pStyle w:val="PargrafodaLista"/>
+        <w:pStyle w:val="ListParagraph"/>
         <w:numPr>
           <w:ilvl w:val="0"/>
           <w:numId w:val="1"/>
         </w:numPr>
+        <w:spacing w:line="360" w:lineRule="auto"/>
         <w:ind w:left="450" w:hanging="450"/>
         <w:rPr>
           <w:lang w:val="pt-BR"/>
@@ -1135,14 +1184,34 @@
         </w:rPr>
         <w:t xml:space="preserve">Remover pasta (repositório) junto com seus arquivos: </w:t>
       </w:r>
-      <w:r>
-        <w:rPr>
-          <w:b/>
-          <w:bCs/>
-          <w:lang w:val="pt-BR"/>
-        </w:rPr>
-        <w:t>rm -rf</w:t>
-      </w:r>
+      <w:proofErr w:type="spellStart"/>
+      <w:r>
+        <w:rPr>
+          <w:b/>
+          <w:bCs/>
+          <w:lang w:val="pt-BR"/>
+        </w:rPr>
+        <w:t>rm</w:t>
+      </w:r>
+      <w:proofErr w:type="spellEnd"/>
+      <w:r>
+        <w:rPr>
+          <w:b/>
+          <w:bCs/>
+          <w:lang w:val="pt-BR"/>
+        </w:rPr>
+        <w:t xml:space="preserve"> -</w:t>
+      </w:r>
+      <w:proofErr w:type="spellStart"/>
+      <w:r>
+        <w:rPr>
+          <w:b/>
+          <w:bCs/>
+          <w:lang w:val="pt-BR"/>
+        </w:rPr>
+        <w:t>rf</w:t>
+      </w:r>
+      <w:proofErr w:type="spellEnd"/>
       <w:r>
         <w:rPr>
           <w:b/>
@@ -1193,14 +1262,6 @@
         </w:rPr>
         <w:t xml:space="preserve"> </w:t>
       </w:r>
-    </w:p>
-    <w:p>
-      <w:pPr>
-        <w:ind w:left="360"/>
-        <w:rPr>
-          <w:lang w:val="pt-BR"/>
-        </w:rPr>
-      </w:pPr>
     </w:p>
     <w:sectPr>
       <w:pgSz w:w="11906" w:h="16838"/>
@@ -1733,13 +1794,13 @@
     <w:qFormat/>
     <w:rsid w:val="00545542"/>
   </w:style>
-  <w:style w:type="character" w:default="1" w:styleId="Fontepargpadro">
+  <w:style w:type="character" w:default="1" w:styleId="DefaultParagraphFont">
     <w:name w:val="Default Paragraph Font"/>
     <w:uiPriority w:val="1"/>
     <w:semiHidden/>
     <w:unhideWhenUsed/>
   </w:style>
-  <w:style w:type="table" w:default="1" w:styleId="Tabelanormal">
+  <w:style w:type="table" w:default="1" w:styleId="TableNormal">
     <w:name w:val="Normal Table"/>
     <w:uiPriority w:val="99"/>
     <w:semiHidden/>
@@ -1754,13 +1815,13 @@
       </w:tblCellMar>
     </w:tblPr>
   </w:style>
-  <w:style w:type="numbering" w:default="1" w:styleId="Semlista">
+  <w:style w:type="numbering" w:default="1" w:styleId="NoList">
     <w:name w:val="No List"/>
     <w:uiPriority w:val="99"/>
     <w:semiHidden/>
     <w:unhideWhenUsed/>
   </w:style>
-  <w:style w:type="paragraph" w:styleId="PargrafodaLista">
+  <w:style w:type="paragraph" w:styleId="ListParagraph">
     <w:name w:val="List Paragraph"/>
     <w:basedOn w:val="Normal"/>
     <w:uiPriority w:val="34"/>

</xml_diff>